<commit_message>
[Added] working graph, only more conclusions left
</commit_message>
<xml_diff>
--- a/Zadanie 3/sprawko3.docx
+++ b/Zadanie 3/sprawko3.docx
@@ -518,8 +518,79 @@
       <w:r>
         <w:rPr>
           <w:rFonts w:ascii="Bahnschrift" w:hAnsi="Bahnschrift"/>
-        </w:rPr>
-        <w:t>[wykresy]</w:t>
+          <w:noProof/>
+        </w:rPr>
+        <w:drawing>
+          <wp:anchor distT="0" distB="0" distL="114300" distR="114300" simplePos="0" relativeHeight="251658240" behindDoc="1" locked="0" layoutInCell="1" allowOverlap="1" wp14:anchorId="33DEE346" wp14:editId="64CBAFB1">
+            <wp:simplePos x="0" y="0"/>
+            <wp:positionH relativeFrom="margin">
+              <wp:align>center</wp:align>
+            </wp:positionH>
+            <wp:positionV relativeFrom="paragraph">
+              <wp:posOffset>327775</wp:posOffset>
+            </wp:positionV>
+            <wp:extent cx="4700443" cy="3819243"/>
+            <wp:effectExtent l="0" t="0" r="5080" b="0"/>
+            <wp:wrapNone/>
+            <wp:docPr id="843556136" name="Obraz 2"/>
+            <wp:cNvGraphicFramePr>
+              <a:graphicFrameLocks xmlns:a="http://schemas.openxmlformats.org/drawingml/2006/main" noChangeAspect="1"/>
+            </wp:cNvGraphicFramePr>
+            <a:graphic xmlns:a="http://schemas.openxmlformats.org/drawingml/2006/main">
+              <a:graphicData uri="http://schemas.openxmlformats.org/drawingml/2006/picture">
+                <pic:pic xmlns:pic="http://schemas.openxmlformats.org/drawingml/2006/picture">
+                  <pic:nvPicPr>
+                    <pic:cNvPr id="0" name="Picture 2"/>
+                    <pic:cNvPicPr>
+                      <a:picLocks noChangeAspect="1" noChangeArrowheads="1"/>
+                    </pic:cNvPicPr>
+                  </pic:nvPicPr>
+                  <pic:blipFill rotWithShape="1">
+                    <a:blip r:embed="rId5">
+                      <a:extLst>
+                        <a:ext uri="{28A0092B-C50C-407E-A947-70E740481C1C}">
+                          <a14:useLocalDpi xmlns:a14="http://schemas.microsoft.com/office/drawing/2010/main" val="0"/>
+                        </a:ext>
+                      </a:extLst>
+                    </a:blip>
+                    <a:srcRect l="1739" t="3189" r="8900"/>
+                    <a:stretch/>
+                  </pic:blipFill>
+                  <pic:spPr bwMode="auto">
+                    <a:xfrm>
+                      <a:off x="0" y="0"/>
+                      <a:ext cx="4700443" cy="3819243"/>
+                    </a:xfrm>
+                    <a:prstGeom prst="rect">
+                      <a:avLst/>
+                    </a:prstGeom>
+                    <a:noFill/>
+                    <a:ln>
+                      <a:noFill/>
+                    </a:ln>
+                    <a:extLst>
+                      <a:ext uri="{53640926-AAD7-44D8-BBD7-CCE9431645EC}">
+                        <a14:shadowObscured xmlns:a14="http://schemas.microsoft.com/office/drawing/2010/main"/>
+                      </a:ext>
+                    </a:extLst>
+                  </pic:spPr>
+                </pic:pic>
+              </a:graphicData>
+            </a:graphic>
+            <wp14:sizeRelH relativeFrom="page">
+              <wp14:pctWidth>0</wp14:pctWidth>
+            </wp14:sizeRelH>
+            <wp14:sizeRelV relativeFrom="page">
+              <wp14:pctHeight>0</wp14:pctHeight>
+            </wp14:sizeRelV>
+          </wp:anchor>
+        </w:drawing>
+      </w:r>
+      <w:r>
+        <w:rPr>
+          <w:rFonts w:ascii="Bahnschrift" w:hAnsi="Bahnschrift"/>
+        </w:rPr>
+        <w:t>Poniżej zamieszczamy przykład, w którym udało się poprawnie zaklasyfikować wszystkie obiekty.</w:t>
       </w:r>
     </w:p>
     <w:p>
@@ -533,6 +604,330 @@
     </w:p>
     <w:p>
       <w:pPr>
+        <w:spacing w:line="276" w:lineRule="auto"/>
+        <w:jc w:val="both"/>
+        <w:rPr>
+          <w:rFonts w:ascii="Bahnschrift" w:hAnsi="Bahnschrift"/>
+        </w:rPr>
+      </w:pPr>
+    </w:p>
+    <w:p>
+      <w:pPr>
+        <w:rPr>
+          <w:rFonts w:ascii="Bahnschrift" w:hAnsi="Bahnschrift"/>
+          <w:b/>
+          <w:bCs/>
+          <w:sz w:val="28"/>
+          <w:szCs w:val="28"/>
+        </w:rPr>
+      </w:pPr>
+    </w:p>
+    <w:p>
+      <w:pPr>
+        <w:rPr>
+          <w:rFonts w:ascii="Bahnschrift" w:hAnsi="Bahnschrift"/>
+          <w:b/>
+          <w:bCs/>
+          <w:sz w:val="28"/>
+          <w:szCs w:val="28"/>
+        </w:rPr>
+      </w:pPr>
+    </w:p>
+    <w:p>
+      <w:pPr>
+        <w:rPr>
+          <w:rFonts w:ascii="Bahnschrift" w:hAnsi="Bahnschrift"/>
+          <w:b/>
+          <w:bCs/>
+          <w:sz w:val="28"/>
+          <w:szCs w:val="28"/>
+        </w:rPr>
+      </w:pPr>
+    </w:p>
+    <w:p>
+      <w:pPr>
+        <w:rPr>
+          <w:rFonts w:ascii="Bahnschrift" w:hAnsi="Bahnschrift"/>
+          <w:b/>
+          <w:bCs/>
+          <w:sz w:val="28"/>
+          <w:szCs w:val="28"/>
+        </w:rPr>
+      </w:pPr>
+    </w:p>
+    <w:p>
+      <w:pPr>
+        <w:rPr>
+          <w:rFonts w:ascii="Bahnschrift" w:hAnsi="Bahnschrift"/>
+          <w:b/>
+          <w:bCs/>
+          <w:sz w:val="28"/>
+          <w:szCs w:val="28"/>
+        </w:rPr>
+      </w:pPr>
+    </w:p>
+    <w:p>
+      <w:pPr>
+        <w:rPr>
+          <w:rFonts w:ascii="Bahnschrift" w:hAnsi="Bahnschrift"/>
+          <w:b/>
+          <w:bCs/>
+          <w:sz w:val="28"/>
+          <w:szCs w:val="28"/>
+        </w:rPr>
+      </w:pPr>
+    </w:p>
+    <w:p>
+      <w:pPr>
+        <w:rPr>
+          <w:rFonts w:ascii="Bahnschrift" w:hAnsi="Bahnschrift"/>
+          <w:b/>
+          <w:bCs/>
+          <w:sz w:val="28"/>
+          <w:szCs w:val="28"/>
+        </w:rPr>
+      </w:pPr>
+    </w:p>
+    <w:p>
+      <w:pPr>
+        <w:rPr>
+          <w:rFonts w:ascii="Bahnschrift" w:hAnsi="Bahnschrift"/>
+          <w:b/>
+          <w:bCs/>
+          <w:sz w:val="28"/>
+          <w:szCs w:val="28"/>
+        </w:rPr>
+      </w:pPr>
+    </w:p>
+    <w:p>
+      <w:pPr>
+        <w:rPr>
+          <w:rFonts w:ascii="Bahnschrift" w:hAnsi="Bahnschrift"/>
+          <w:b/>
+          <w:bCs/>
+          <w:sz w:val="28"/>
+          <w:szCs w:val="28"/>
+        </w:rPr>
+      </w:pPr>
+      <w:r>
+        <w:rPr>
+          <w:rFonts w:ascii="Bahnschrift" w:hAnsi="Bahnschrift"/>
+          <w:noProof/>
+        </w:rPr>
+        <w:lastRenderedPageBreak/>
+        <w:drawing>
+          <wp:anchor distT="0" distB="0" distL="114300" distR="114300" simplePos="0" relativeHeight="251659264" behindDoc="1" locked="0" layoutInCell="1" allowOverlap="1" wp14:anchorId="740121A1" wp14:editId="76A4DDF6">
+            <wp:simplePos x="0" y="0"/>
+            <wp:positionH relativeFrom="margin">
+              <wp:align>center</wp:align>
+            </wp:positionH>
+            <wp:positionV relativeFrom="paragraph">
+              <wp:posOffset>-751205</wp:posOffset>
+            </wp:positionV>
+            <wp:extent cx="6834909" cy="5554117"/>
+            <wp:effectExtent l="0" t="0" r="4445" b="8890"/>
+            <wp:wrapNone/>
+            <wp:docPr id="1788483709" name="Obraz 1"/>
+            <wp:cNvGraphicFramePr>
+              <a:graphicFrameLocks xmlns:a="http://schemas.openxmlformats.org/drawingml/2006/main" noChangeAspect="1"/>
+            </wp:cNvGraphicFramePr>
+            <a:graphic xmlns:a="http://schemas.openxmlformats.org/drawingml/2006/main">
+              <a:graphicData uri="http://schemas.openxmlformats.org/drawingml/2006/picture">
+                <pic:pic xmlns:pic="http://schemas.openxmlformats.org/drawingml/2006/picture">
+                  <pic:nvPicPr>
+                    <pic:cNvPr id="1788483709" name=""/>
+                    <pic:cNvPicPr/>
+                  </pic:nvPicPr>
+                  <pic:blipFill>
+                    <a:blip r:embed="rId6">
+                      <a:extLst>
+                        <a:ext uri="{28A0092B-C50C-407E-A947-70E740481C1C}">
+                          <a14:useLocalDpi xmlns:a14="http://schemas.microsoft.com/office/drawing/2010/main" val="0"/>
+                        </a:ext>
+                      </a:extLst>
+                    </a:blip>
+                    <a:stretch>
+                      <a:fillRect/>
+                    </a:stretch>
+                  </pic:blipFill>
+                  <pic:spPr>
+                    <a:xfrm>
+                      <a:off x="0" y="0"/>
+                      <a:ext cx="6834909" cy="5554117"/>
+                    </a:xfrm>
+                    <a:prstGeom prst="rect">
+                      <a:avLst/>
+                    </a:prstGeom>
+                  </pic:spPr>
+                </pic:pic>
+              </a:graphicData>
+            </a:graphic>
+            <wp14:sizeRelH relativeFrom="page">
+              <wp14:pctWidth>0</wp14:pctWidth>
+            </wp14:sizeRelH>
+            <wp14:sizeRelV relativeFrom="page">
+              <wp14:pctHeight>0</wp14:pctHeight>
+            </wp14:sizeRelV>
+          </wp:anchor>
+        </w:drawing>
+      </w:r>
+    </w:p>
+    <w:p>
+      <w:pPr>
+        <w:rPr>
+          <w:rFonts w:ascii="Bahnschrift" w:hAnsi="Bahnschrift"/>
+          <w:b/>
+          <w:bCs/>
+          <w:sz w:val="28"/>
+          <w:szCs w:val="28"/>
+        </w:rPr>
+      </w:pPr>
+    </w:p>
+    <w:p>
+      <w:pPr>
+        <w:rPr>
+          <w:rFonts w:ascii="Bahnschrift" w:hAnsi="Bahnschrift"/>
+          <w:b/>
+          <w:bCs/>
+          <w:sz w:val="28"/>
+          <w:szCs w:val="28"/>
+        </w:rPr>
+      </w:pPr>
+    </w:p>
+    <w:p>
+      <w:pPr>
+        <w:rPr>
+          <w:rFonts w:ascii="Bahnschrift" w:hAnsi="Bahnschrift"/>
+          <w:b/>
+          <w:bCs/>
+          <w:sz w:val="28"/>
+          <w:szCs w:val="28"/>
+        </w:rPr>
+      </w:pPr>
+    </w:p>
+    <w:p>
+      <w:pPr>
+        <w:rPr>
+          <w:rFonts w:ascii="Bahnschrift" w:hAnsi="Bahnschrift"/>
+          <w:b/>
+          <w:bCs/>
+          <w:sz w:val="28"/>
+          <w:szCs w:val="28"/>
+        </w:rPr>
+      </w:pPr>
+    </w:p>
+    <w:p>
+      <w:pPr>
+        <w:rPr>
+          <w:rFonts w:ascii="Bahnschrift" w:hAnsi="Bahnschrift"/>
+          <w:b/>
+          <w:bCs/>
+          <w:sz w:val="28"/>
+          <w:szCs w:val="28"/>
+        </w:rPr>
+      </w:pPr>
+    </w:p>
+    <w:p>
+      <w:pPr>
+        <w:rPr>
+          <w:rFonts w:ascii="Bahnschrift" w:hAnsi="Bahnschrift"/>
+          <w:b/>
+          <w:bCs/>
+          <w:sz w:val="28"/>
+          <w:szCs w:val="28"/>
+        </w:rPr>
+      </w:pPr>
+    </w:p>
+    <w:p>
+      <w:pPr>
+        <w:rPr>
+          <w:rFonts w:ascii="Bahnschrift" w:hAnsi="Bahnschrift"/>
+          <w:b/>
+          <w:bCs/>
+          <w:sz w:val="28"/>
+          <w:szCs w:val="28"/>
+        </w:rPr>
+      </w:pPr>
+    </w:p>
+    <w:p>
+      <w:pPr>
+        <w:rPr>
+          <w:rFonts w:ascii="Bahnschrift" w:hAnsi="Bahnschrift"/>
+          <w:b/>
+          <w:bCs/>
+          <w:sz w:val="28"/>
+          <w:szCs w:val="28"/>
+        </w:rPr>
+      </w:pPr>
+    </w:p>
+    <w:p>
+      <w:pPr>
+        <w:rPr>
+          <w:rFonts w:ascii="Bahnschrift" w:hAnsi="Bahnschrift"/>
+          <w:b/>
+          <w:bCs/>
+          <w:sz w:val="28"/>
+          <w:szCs w:val="28"/>
+        </w:rPr>
+      </w:pPr>
+    </w:p>
+    <w:p>
+      <w:pPr>
+        <w:rPr>
+          <w:rFonts w:ascii="Bahnschrift" w:hAnsi="Bahnschrift"/>
+          <w:b/>
+          <w:bCs/>
+          <w:sz w:val="28"/>
+          <w:szCs w:val="28"/>
+        </w:rPr>
+      </w:pPr>
+    </w:p>
+    <w:p>
+      <w:pPr>
+        <w:rPr>
+          <w:rFonts w:ascii="Bahnschrift" w:hAnsi="Bahnschrift"/>
+          <w:b/>
+          <w:bCs/>
+          <w:sz w:val="28"/>
+          <w:szCs w:val="28"/>
+        </w:rPr>
+      </w:pPr>
+    </w:p>
+    <w:p>
+      <w:pPr>
+        <w:rPr>
+          <w:rFonts w:ascii="Bahnschrift" w:hAnsi="Bahnschrift"/>
+          <w:b/>
+          <w:bCs/>
+          <w:sz w:val="28"/>
+          <w:szCs w:val="28"/>
+        </w:rPr>
+      </w:pPr>
+    </w:p>
+    <w:p>
+      <w:pPr>
+        <w:rPr>
+          <w:rFonts w:ascii="Bahnschrift" w:hAnsi="Bahnschrift"/>
+          <w:b/>
+          <w:bCs/>
+          <w:sz w:val="28"/>
+          <w:szCs w:val="28"/>
+        </w:rPr>
+      </w:pPr>
+    </w:p>
+    <w:p>
+      <w:pPr>
+        <w:rPr>
+          <w:rFonts w:ascii="Bahnschrift" w:hAnsi="Bahnschrift"/>
+          <w:b/>
+          <w:bCs/>
+          <w:sz w:val="28"/>
+          <w:szCs w:val="28"/>
+        </w:rPr>
+      </w:pPr>
+    </w:p>
+    <w:p>
+      <w:pPr>
         <w:rPr>
           <w:rFonts w:ascii="Bahnschrift" w:hAnsi="Bahnschrift"/>
           <w:b/>
@@ -563,7 +958,31 @@
         <w:rPr>
           <w:rFonts w:ascii="Bahnschrift" w:hAnsi="Bahnschrift"/>
         </w:rPr>
-        <w:t>albo bez dk</w:t>
+        <w:t xml:space="preserve">Metoda </w:t>
+      </w:r>
+      <w:r>
+        <w:rPr>
+          <w:rFonts w:ascii="Bahnschrift" w:hAnsi="Bahnschrift"/>
+        </w:rPr>
+        <w:t>drzew decyzyjn</w:t>
+      </w:r>
+      <w:r>
+        <w:rPr>
+          <w:rFonts w:ascii="Bahnschrift" w:hAnsi="Bahnschrift"/>
+        </w:rPr>
+        <w:t>ych</w:t>
+      </w:r>
+      <w:r>
+        <w:rPr>
+          <w:rFonts w:ascii="Bahnschrift" w:hAnsi="Bahnschrift"/>
+        </w:rPr>
+        <w:t xml:space="preserve"> dobrze radzi sobie z klasyfikacją zbioru irysów</w:t>
+      </w:r>
+      <w:r>
+        <w:rPr>
+          <w:rFonts w:ascii="Bahnschrift" w:hAnsi="Bahnschrift"/>
+        </w:rPr>
+        <w:t xml:space="preserve">. W większości przypadków udaje się poprawnie zaklasyfikować wszystkie bądź też prawie wszystkie obiekty. </w:t>
       </w:r>
     </w:p>
     <w:p>
@@ -573,6 +992,60 @@
           <w:rFonts w:ascii="Bahnschrift" w:hAnsi="Bahnschrift"/>
         </w:rPr>
       </w:pPr>
+      <w:r>
+        <w:rPr>
+          <w:rFonts w:ascii="Bahnschrift" w:hAnsi="Bahnschrift"/>
+        </w:rPr>
+        <w:t>Na wykresie drzewa decyzyjnego w</w:t>
+      </w:r>
+      <w:r>
+        <w:rPr>
+          <w:rFonts w:ascii="Bahnschrift" w:hAnsi="Bahnschrift"/>
+        </w:rPr>
+        <w:t xml:space="preserve"> zależności od tego, jakie cechy są wykorzystywane jako węzły podziału i na jakiej głębokości występują, można wnioskować, które </w:t>
+      </w:r>
+      <w:r>
+        <w:rPr>
+          <w:rFonts w:ascii="Bahnschrift" w:hAnsi="Bahnschrift"/>
+        </w:rPr>
+        <w:t>z nich</w:t>
+      </w:r>
+      <w:r>
+        <w:rPr>
+          <w:rFonts w:ascii="Bahnschrift" w:hAnsi="Bahnschrift"/>
+        </w:rPr>
+        <w:t xml:space="preserve"> są bardziej lub mniej istotne dla </w:t>
+      </w:r>
+      <w:r>
+        <w:rPr>
+          <w:rFonts w:ascii="Bahnschrift" w:hAnsi="Bahnschrift"/>
+        </w:rPr>
+        <w:t>klasyfikacji</w:t>
+      </w:r>
+      <w:r>
+        <w:rPr>
+          <w:rFonts w:ascii="Bahnschrift" w:hAnsi="Bahnschrift"/>
+        </w:rPr>
+        <w:t xml:space="preserve"> </w:t>
+      </w:r>
+      <w:r>
+        <w:rPr>
+          <w:rFonts w:ascii="Bahnschrift" w:hAnsi="Bahnschrift"/>
+        </w:rPr>
+        <w:t xml:space="preserve">zbioru </w:t>
+      </w:r>
+      <w:r>
+        <w:rPr>
+          <w:rFonts w:ascii="Bahnschrift" w:hAnsi="Bahnschrift"/>
+        </w:rPr>
+        <w:t>irysów</w:t>
+      </w:r>
+      <w:r>
+        <w:rPr>
+          <w:rFonts w:ascii="Bahnschrift" w:hAnsi="Bahnschrift"/>
+        </w:rPr>
+        <w:t xml:space="preserve"> – te bliżej korzenia są bardziej istotne.</w:t>
+      </w:r>
       <w:r>
         <w:rPr>
           <w:rFonts w:ascii="Bahnschrift" w:hAnsi="Bahnschrift"/>

</xml_diff>

<commit_message>
[Changed] Report - added date
</commit_message>
<xml_diff>
--- a/Zadanie 3/sprawko3.docx
+++ b/Zadanie 3/sprawko3.docx
@@ -152,7 +152,13 @@
         <w:rPr>
           <w:rFonts w:ascii="Bahnschrift" w:hAnsi="Bahnschrift"/>
         </w:rPr>
-        <w:t>XX</w:t>
+        <w:t>1</w:t>
+      </w:r>
+      <w:r>
+        <w:rPr>
+          <w:rFonts w:ascii="Bahnschrift" w:hAnsi="Bahnschrift"/>
+        </w:rPr>
+        <w:t>3</w:t>
       </w:r>
       <w:r>
         <w:rPr>
@@ -420,77 +426,7 @@
         <w:rPr>
           <w:rFonts w:ascii="Bahnschrift" w:hAnsi="Bahnschrift"/>
         </w:rPr>
-        <w:t xml:space="preserve"> dla języka </w:t>
-      </w:r>
-      <w:proofErr w:type="spellStart"/>
-      <w:r>
-        <w:rPr>
-          <w:rFonts w:ascii="Bahnschrift" w:hAnsi="Bahnschrift"/>
-        </w:rPr>
-        <w:t>Python</w:t>
-      </w:r>
-      <w:proofErr w:type="spellEnd"/>
-      <w:r>
-        <w:rPr>
-          <w:rFonts w:ascii="Bahnschrift" w:hAnsi="Bahnschrift"/>
-        </w:rPr>
-        <w:t xml:space="preserve"> – </w:t>
-      </w:r>
-      <w:proofErr w:type="spellStart"/>
-      <w:r>
-        <w:rPr>
-          <w:rFonts w:ascii="Bahnschrift" w:hAnsi="Bahnschrift"/>
-        </w:rPr>
-        <w:t>scikit-learn</w:t>
-      </w:r>
-      <w:proofErr w:type="spellEnd"/>
-      <w:r>
-        <w:rPr>
-          <w:rFonts w:ascii="Bahnschrift" w:hAnsi="Bahnschrift"/>
-        </w:rPr>
-        <w:t xml:space="preserve"> oraz </w:t>
-      </w:r>
-      <w:proofErr w:type="spellStart"/>
-      <w:r>
-        <w:rPr>
-          <w:rFonts w:ascii="Bahnschrift" w:hAnsi="Bahnschrift"/>
-        </w:rPr>
-        <w:t>matplotlib</w:t>
-      </w:r>
-      <w:proofErr w:type="spellEnd"/>
-      <w:r>
-        <w:rPr>
-          <w:rFonts w:ascii="Bahnschrift" w:hAnsi="Bahnschrift"/>
-        </w:rPr>
-        <w:t xml:space="preserve"> i </w:t>
-      </w:r>
-      <w:proofErr w:type="spellStart"/>
-      <w:r>
-        <w:rPr>
-          <w:rFonts w:ascii="Bahnschrift" w:hAnsi="Bahnschrift"/>
-        </w:rPr>
-        <w:t>seaborn</w:t>
-      </w:r>
-      <w:proofErr w:type="spellEnd"/>
-      <w:r>
-        <w:rPr>
-          <w:rFonts w:ascii="Bahnschrift" w:hAnsi="Bahnschrift"/>
-        </w:rPr>
-        <w:t xml:space="preserve"> do wyświetlenia wykresów. Zastosowaną przez nas metodą były drzewa decyzyjne, których implementacja zawarta jest właśnie w bibliotece </w:t>
-      </w:r>
-      <w:proofErr w:type="spellStart"/>
-      <w:r>
-        <w:rPr>
-          <w:rFonts w:ascii="Bahnschrift" w:hAnsi="Bahnschrift"/>
-        </w:rPr>
-        <w:t>scikit-learn</w:t>
-      </w:r>
-      <w:proofErr w:type="spellEnd"/>
-      <w:r>
-        <w:rPr>
-          <w:rFonts w:ascii="Bahnschrift" w:hAnsi="Bahnschrift"/>
-        </w:rPr>
-        <w:t>.</w:t>
+        <w:t xml:space="preserve"> dla języka Python – scikit-learn oraz matplotlib i seaborn do wyświetlenia wykresów. Zastosowaną przez nas metodą były drzewa decyzyjne, których implementacja zawarta jest właśnie w bibliotece scikit-learn.</w:t>
       </w:r>
     </w:p>
     <w:p>
@@ -574,21 +510,7 @@
         <w:rPr>
           <w:rFonts w:ascii="Bahnschrift" w:hAnsi="Bahnschrift"/>
         </w:rPr>
-        <w:t>Wyniki klasyfikacji zbioru irysów przedstawiłyśmy za pomocą wykresu drzewa decyzyjnego oraz macierzy pomyłek przedstawionej graficznie i w terminalu, pozwalającej ocenić skuteczność modelu klasyfikacji. Ponadto w terminalu wyświetliłyśmy dane takie jak precyzja, czułość czy F-</w:t>
-      </w:r>
-      <w:proofErr w:type="spellStart"/>
-      <w:r>
-        <w:rPr>
-          <w:rFonts w:ascii="Bahnschrift" w:hAnsi="Bahnschrift"/>
-        </w:rPr>
-        <w:t>measure</w:t>
-      </w:r>
-      <w:proofErr w:type="spellEnd"/>
-      <w:r>
-        <w:rPr>
-          <w:rFonts w:ascii="Bahnschrift" w:hAnsi="Bahnschrift"/>
-        </w:rPr>
-        <w:t xml:space="preserve">, żeby móc jeszcze lepiej przeanalizować otrzymane wyniki. </w:t>
+        <w:t xml:space="preserve">Wyniki klasyfikacji zbioru irysów przedstawiłyśmy za pomocą wykresu drzewa decyzyjnego oraz macierzy pomyłek przedstawionej graficznie i w terminalu, pozwalającej ocenić skuteczność modelu klasyfikacji. Ponadto w terminalu wyświetliłyśmy dane takie jak precyzja, czułość czy F-measure, żeby móc jeszcze lepiej przeanalizować otrzymane wyniki. </w:t>
       </w:r>
     </w:p>
     <w:p>
@@ -1148,21 +1070,7 @@
         <w:rPr>
           <w:rFonts w:ascii="Bahnschrift" w:hAnsi="Bahnschrift"/>
         </w:rPr>
-        <w:t xml:space="preserve">Drzewa decyzyjne są proste i łatwe w interpretacji. Im mocniejszy kolor, tym bardziej „czysta” jest klasa w podzbiorze danych treningowych w węźle. Wartość </w:t>
-      </w:r>
-      <w:proofErr w:type="spellStart"/>
-      <w:r>
-        <w:rPr>
-          <w:rFonts w:ascii="Bahnschrift" w:hAnsi="Bahnschrift"/>
-        </w:rPr>
-        <w:t>gini</w:t>
-      </w:r>
-      <w:proofErr w:type="spellEnd"/>
-      <w:r>
-        <w:rPr>
-          <w:rFonts w:ascii="Bahnschrift" w:hAnsi="Bahnschrift"/>
-        </w:rPr>
-        <w:t xml:space="preserve"> określa </w:t>
+        <w:t xml:space="preserve">Drzewa decyzyjne są proste i łatwe w interpretacji. Im mocniejszy kolor, tym bardziej „czysta” jest klasa w podzbiorze danych treningowych w węźle. Wartość gini określa </w:t>
       </w:r>
       <w:r>
         <w:rPr>

</xml_diff>